<commit_message>
update documents + data
</commit_message>
<xml_diff>
--- a/Documents/Iteration 3 - Development log.docx
+++ b/Documents/Iteration 3 - Development log.docx
@@ -280,6 +280,9 @@
         <w:jc w:val="both"/>
       </w:pPr>
       <w:r>
+        <w:rPr>
+          <w:noProof/>
+        </w:rPr>
         <w:drawing>
           <wp:inline distT="0" distB="0" distL="0" distR="0" wp14:anchorId="6B70AD5D" wp14:editId="55816E31">
             <wp:extent cx="5191850" cy="600159"/>
@@ -343,6 +346,9 @@
         <w:jc w:val="both"/>
       </w:pPr>
       <w:r>
+        <w:rPr>
+          <w:noProof/>
+        </w:rPr>
         <w:lastRenderedPageBreak/>
         <w:drawing>
           <wp:inline distT="0" distB="0" distL="0" distR="0" wp14:anchorId="62C30FD0" wp14:editId="7B09F9D8">
@@ -386,6 +392,9 @@
         <w:jc w:val="both"/>
       </w:pPr>
       <w:r>
+        <w:rPr>
+          <w:noProof/>
+        </w:rPr>
         <w:drawing>
           <wp:inline distT="0" distB="0" distL="0" distR="0" wp14:anchorId="7FF42C1F" wp14:editId="57B0B13D">
             <wp:extent cx="5731510" cy="2887980"/>
@@ -452,6 +461,9 @@
         <w:jc w:val="both"/>
       </w:pPr>
       <w:r>
+        <w:rPr>
+          <w:noProof/>
+        </w:rPr>
         <w:drawing>
           <wp:inline distT="0" distB="0" distL="0" distR="0" wp14:anchorId="5CE4C7CF" wp14:editId="4F60F3C0">
             <wp:extent cx="4734586" cy="666843"/>
@@ -504,6 +516,9 @@
         <w:jc w:val="both"/>
       </w:pPr>
       <w:r>
+        <w:rPr>
+          <w:noProof/>
+        </w:rPr>
         <w:drawing>
           <wp:inline distT="0" distB="0" distL="0" distR="0" wp14:anchorId="27C1FB9A" wp14:editId="72566BAC">
             <wp:extent cx="5731510" cy="2065655"/>
@@ -559,6 +574,9 @@
         <w:jc w:val="both"/>
       </w:pPr>
       <w:r>
+        <w:rPr>
+          <w:noProof/>
+        </w:rPr>
         <w:drawing>
           <wp:inline distT="0" distB="0" distL="0" distR="0" wp14:anchorId="714C38AD" wp14:editId="4BC7C88B">
             <wp:extent cx="4829849" cy="1790950"/>
@@ -601,6 +619,9 @@
         <w:jc w:val="both"/>
       </w:pPr>
       <w:r>
+        <w:rPr>
+          <w:noProof/>
+        </w:rPr>
         <w:lastRenderedPageBreak/>
         <w:drawing>
           <wp:inline distT="0" distB="0" distL="0" distR="0" wp14:anchorId="77D5FA20" wp14:editId="11118264">
@@ -644,6 +665,9 @@
         <w:jc w:val="both"/>
       </w:pPr>
       <w:r>
+        <w:rPr>
+          <w:noProof/>
+        </w:rPr>
         <w:lastRenderedPageBreak/>
         <w:drawing>
           <wp:inline distT="0" distB="0" distL="0" distR="0" wp14:anchorId="761CE20B" wp14:editId="4816C758">
@@ -695,6 +719,9 @@
         <w:jc w:val="both"/>
       </w:pPr>
       <w:r>
+        <w:rPr>
+          <w:noProof/>
+        </w:rPr>
         <w:lastRenderedPageBreak/>
         <w:drawing>
           <wp:inline distT="0" distB="0" distL="0" distR="0" wp14:anchorId="4AF2BC32" wp14:editId="2E9C25D8">
@@ -746,6 +773,9 @@
         <w:jc w:val="both"/>
       </w:pPr>
       <w:r>
+        <w:rPr>
+          <w:noProof/>
+        </w:rPr>
         <w:drawing>
           <wp:inline distT="0" distB="0" distL="0" distR="0" wp14:anchorId="7D6947CE" wp14:editId="338B23DD">
             <wp:extent cx="5731510" cy="4888865"/>
@@ -782,6 +812,157 @@
           </wp:inline>
         </w:drawing>
       </w:r>
+    </w:p>
+    <w:p>
+      <w:pPr>
+        <w:jc w:val="both"/>
+      </w:pPr>
+    </w:p>
+    <w:p>
+      <w:pPr>
+        <w:jc w:val="both"/>
+      </w:pPr>
+      <w:r>
+        <w:t xml:space="preserve">Then, I added an additional link which was the logout route. Since this couldn’t be </w:t>
+      </w:r>
+      <w:r>
+        <w:t>active,</w:t>
+      </w:r>
+      <w:r>
+        <w:t xml:space="preserve"> I didn’t need to do anything apart from make it link to /logout.</w:t>
+      </w:r>
+    </w:p>
+    <w:p>
+      <w:pPr>
+        <w:jc w:val="both"/>
+      </w:pPr>
+      <w:r>
+        <w:lastRenderedPageBreak/>
+        <w:drawing>
+          <wp:inline distT="0" distB="0" distL="0" distR="0" wp14:anchorId="7270C871" wp14:editId="638D4274">
+            <wp:extent cx="5731510" cy="3060065"/>
+            <wp:effectExtent l="0" t="0" r="2540" b="6985"/>
+            <wp:docPr id="2009204903" name="Picture 1" descr="A screenshot of a login form&#10;&#10;AI-generated content may be incorrect."/>
+            <wp:cNvGraphicFramePr>
+              <a:graphicFrameLocks xmlns:a="http://schemas.openxmlformats.org/drawingml/2006/main" noChangeAspect="1"/>
+            </wp:cNvGraphicFramePr>
+            <a:graphic xmlns:a="http://schemas.openxmlformats.org/drawingml/2006/main">
+              <a:graphicData uri="http://schemas.openxmlformats.org/drawingml/2006/picture">
+                <pic:pic xmlns:pic="http://schemas.openxmlformats.org/drawingml/2006/picture">
+                  <pic:nvPicPr>
+                    <pic:cNvPr id="2009204903" name="Picture 1" descr="A screenshot of a login form&#10;&#10;AI-generated content may be incorrect."/>
+                    <pic:cNvPicPr/>
+                  </pic:nvPicPr>
+                  <pic:blipFill>
+                    <a:blip r:embed="rId18"/>
+                    <a:stretch>
+                      <a:fillRect/>
+                    </a:stretch>
+                  </pic:blipFill>
+                  <pic:spPr>
+                    <a:xfrm>
+                      <a:off x="0" y="0"/>
+                      <a:ext cx="5731510" cy="3060065"/>
+                    </a:xfrm>
+                    <a:prstGeom prst="rect">
+                      <a:avLst/>
+                    </a:prstGeom>
+                  </pic:spPr>
+                </pic:pic>
+              </a:graphicData>
+            </a:graphic>
+          </wp:inline>
+        </w:drawing>
+      </w:r>
+    </w:p>
+    <w:p>
+      <w:pPr>
+        <w:jc w:val="both"/>
+      </w:pPr>
+    </w:p>
+    <w:p>
+      <w:pPr>
+        <w:jc w:val="both"/>
+      </w:pPr>
+      <w:r>
+        <w:t>I added some user feedback when the user logs in successfully.</w:t>
+      </w:r>
+    </w:p>
+    <w:p>
+      <w:pPr>
+        <w:jc w:val="both"/>
+      </w:pPr>
+      <w:r>
+        <w:drawing>
+          <wp:inline distT="0" distB="0" distL="0" distR="0" wp14:anchorId="4F4E311D" wp14:editId="795F2B5A">
+            <wp:extent cx="5731510" cy="2054860"/>
+            <wp:effectExtent l="0" t="0" r="2540" b="2540"/>
+            <wp:docPr id="54279755" name="Picture 1" descr="A green field with trees in the background&#10;&#10;AI-generated content may be incorrect."/>
+            <wp:cNvGraphicFramePr>
+              <a:graphicFrameLocks xmlns:a="http://schemas.openxmlformats.org/drawingml/2006/main" noChangeAspect="1"/>
+            </wp:cNvGraphicFramePr>
+            <a:graphic xmlns:a="http://schemas.openxmlformats.org/drawingml/2006/main">
+              <a:graphicData uri="http://schemas.openxmlformats.org/drawingml/2006/picture">
+                <pic:pic xmlns:pic="http://schemas.openxmlformats.org/drawingml/2006/picture">
+                  <pic:nvPicPr>
+                    <pic:cNvPr id="54279755" name="Picture 1" descr="A green field with trees in the background&#10;&#10;AI-generated content may be incorrect."/>
+                    <pic:cNvPicPr/>
+                  </pic:nvPicPr>
+                  <pic:blipFill>
+                    <a:blip r:embed="rId19"/>
+                    <a:stretch>
+                      <a:fillRect/>
+                    </a:stretch>
+                  </pic:blipFill>
+                  <pic:spPr>
+                    <a:xfrm>
+                      <a:off x="0" y="0"/>
+                      <a:ext cx="5731510" cy="2054860"/>
+                    </a:xfrm>
+                    <a:prstGeom prst="rect">
+                      <a:avLst/>
+                    </a:prstGeom>
+                  </pic:spPr>
+                </pic:pic>
+              </a:graphicData>
+            </a:graphic>
+          </wp:inline>
+        </w:drawing>
+      </w:r>
+    </w:p>
+    <w:p>
+      <w:pPr>
+        <w:jc w:val="both"/>
+      </w:pPr>
+      <w:r>
+        <w:t>It redirects them to the home page and shows them this message.</w:t>
+      </w:r>
+    </w:p>
+    <w:p>
+      <w:pPr>
+        <w:jc w:val="both"/>
+      </w:pPr>
+    </w:p>
+    <w:p>
+      <w:pPr>
+        <w:jc w:val="both"/>
+      </w:pPr>
+      <w:r>
+        <w:t>Now, I’m going to make the password reset feature. Users will enter their email address and it will send an email to that address if it is associated with an account in the database.</w:t>
+      </w:r>
+    </w:p>
+    <w:p>
+      <w:pPr>
+        <w:jc w:val="both"/>
+      </w:pPr>
+      <w:r>
+        <w:t>I will use Flask-Mail for this.</w:t>
+      </w:r>
+    </w:p>
+    <w:p>
+      <w:pPr>
+        <w:jc w:val="both"/>
+      </w:pPr>
     </w:p>
     <w:sectPr>
       <w:pgSz w:w="11906" w:h="16838"/>

</xml_diff>